<commit_message>
Update Template & Limit Fetch Data Penomoran
</commit_message>
<xml_diff>
--- a/templates/pppk.docx
+++ b/templates/pppk.docx
@@ -6194,53 +6194,6 @@
                 <w:szCs w:val="20"/>
               </w:rPr>
             </w:pPr>
-          </w:p>
-        </w:tc>
-        <w:tc>
-          <w:tcPr>
-            <w:tcW w:w="283" w:type="dxa"/>
-          </w:tcPr>
-          <w:p>
-            <w:pPr>
-              <w:jc w:val="both"/>
-              <w:rPr>
-                <w:rFonts w:ascii="Bookman Old Style" w:hAnsi="Bookman Old Style"/>
-                <w:sz w:val="20"/>
-                <w:szCs w:val="20"/>
-              </w:rPr>
-            </w:pPr>
-          </w:p>
-        </w:tc>
-        <w:tc>
-          <w:tcPr>
-            <w:tcW w:w="8131" w:type="dxa"/>
-          </w:tcPr>
-          <w:p>
-            <w:pPr>
-              <w:jc w:val="both"/>
-              <w:rPr>
-                <w:rFonts w:ascii="Bookman Old Style" w:hAnsi="Bookman Old Style"/>
-                <w:sz w:val="20"/>
-                <w:szCs w:val="20"/>
-              </w:rPr>
-            </w:pPr>
-          </w:p>
-        </w:tc>
-      </w:tr>
-      <w:tr>
-        <w:tc>
-          <w:tcPr>
-            <w:tcW w:w="1560" w:type="dxa"/>
-          </w:tcPr>
-          <w:p>
-            <w:pPr>
-              <w:jc w:val="both"/>
-              <w:rPr>
-                <w:rFonts w:ascii="Bookman Old Style" w:hAnsi="Bookman Old Style"/>
-                <w:sz w:val="20"/>
-                <w:szCs w:val="20"/>
-              </w:rPr>
-            </w:pPr>
             <w:r>
               <w:rPr>
                 <w:rFonts w:ascii="Bookman Old Style" w:hAnsi="Bookman Old Style"/>
@@ -7041,6 +6994,19 @@
               </w:rPr>
               <w:t xml:space="preserve"> {TANGGAL_NASKAH}</w:t>
             </w:r>
+          </w:p>
+          <w:p>
+            <w:pPr>
+              <w:jc w:val="both"/>
+              <w:rPr>
+                <w:rFonts w:ascii="Bookman Old Style" w:hAnsi="Bookman Old Style"/>
+                <w:sz w:val="20"/>
+                <w:szCs w:val="20"/>
+                <w:lang w:val="id-ID"/>
+              </w:rPr>
+            </w:pPr>
+            <w:bookmarkStart w:id="0" w:name="_GoBack"/>
+            <w:bookmarkEnd w:id="0"/>
           </w:p>
         </w:tc>
       </w:tr>
@@ -7584,8 +7550,6 @@
         </w:rPr>
         <w:t>bersangkutan</w:t>
       </w:r>
-      <w:bookmarkStart w:id="0" w:name="_GoBack"/>
-      <w:bookmarkEnd w:id="0"/>
       <w:proofErr w:type="spellEnd"/>
     </w:p>
     <w:sectPr>
@@ -9593,7 +9557,7 @@
 </file>
 
 <file path=customXml/itemProps1.xml><?xml version="1.0" encoding="utf-8"?>
-<ds:datastoreItem xmlns:ds="http://schemas.openxmlformats.org/officeDocument/2006/customXml" ds:itemID="{94F36E65-8BE9-4585-8823-47339EA313AF}">
+<ds:datastoreItem xmlns:ds="http://schemas.openxmlformats.org/officeDocument/2006/customXml" ds:itemID="{CBB1368E-2CCB-44A1-9CFD-EE5BA4CB42E5}">
   <ds:schemaRefs>
     <ds:schemaRef ds:uri="http://schemas.openxmlformats.org/officeDocument/2006/bibliography"/>
   </ds:schemaRefs>

</xml_diff>